<commit_message>
Kwaliteit stuk aangepast PLEASE NAKIJKEN
</commit_message>
<xml_diff>
--- a/doc/kwaliteit.docx
+++ b/doc/kwaliteit.docx
@@ -4,40 +4,111 @@
   <w:body>
     <w:p>
       <w:r>
-        <w:t xml:space="preserve">Om de kwaliteit van de tussen resultaten en eindresultaten te waarborgen word voor elk resultaat een rapport gemaakt dat vervolgens word gecontroleerd door de projectleider. </w:t>
+        <w:t>Om de kwaliteit van de tussen</w:t>
+      </w:r>
+      <w:r>
+        <w:t xml:space="preserve">resultaten en eindresultaten te waarborgen </w:t>
+      </w:r>
+      <w:r>
+        <w:t>wordt</w:t>
+      </w:r>
+      <w:r>
+        <w:t xml:space="preserve"> voor elk resultaat een rapport gemaakt dat vervolgens </w:t>
+      </w:r>
+      <w:r>
+        <w:t>wordt</w:t>
+      </w:r>
+      <w:r>
+        <w:t xml:space="preserve"> gecontroleerd door de projectleider</w:t>
+      </w:r>
+      <w:r>
+        <w:t xml:space="preserve"> </w:t>
+      </w:r>
+      <w:r>
+        <w:rPr>
+          <w:color w:val="FF0000"/>
+        </w:rPr>
+        <w:t>zodat er beslist kan worden of de kwaliteit van het resultaat aangepast moet worden</w:t>
+      </w:r>
+      <w:r>
+        <w:rPr>
+          <w:color w:val="FF0000"/>
+        </w:rPr>
+        <w:t>.</w:t>
+      </w:r>
+      <w:r>
+        <w:t xml:space="preserve"> </w:t>
+      </w:r>
+      <w:r>
+        <w:t xml:space="preserve"> </w:t>
       </w:r>
     </w:p>
     <w:p>
-      <w:r>
-        <w:t xml:space="preserve">de resultaten worden ook besproken in een vergadering die het team wekelijks houd. In deze vergadering worden dan de behaalde resultaten besproken met het team en vervolgens een beslissing gemaakt om het resultaat wel of niet aan te passen. </w:t>
+      <w:pPr>
+        <w:rPr>
+          <w:color w:val="FF0000"/>
+        </w:rPr>
+      </w:pPr>
+      <w:r>
+        <w:t>D</w:t>
+      </w:r>
+      <w:r>
+        <w:t xml:space="preserve">e resultaten worden ook besproken in een vergadering die het team wekelijks houd. In deze vergadering worden dan de behaalde resultaten besproken met het team en </w:t>
+      </w:r>
+      <w:r>
+        <w:rPr>
+          <w:color w:val="FF0000"/>
+        </w:rPr>
+        <w:t>vervolge</w:t>
+      </w:r>
+      <w:r>
+        <w:rPr>
+          <w:color w:val="FF0000"/>
+        </w:rPr>
+        <w:t>ns een beslissing gemaakt om de kwaliteit van het</w:t>
+      </w:r>
+      <w:r>
+        <w:rPr>
+          <w:color w:val="FF0000"/>
+        </w:rPr>
+        <w:t xml:space="preserve"> resultaat wel of niet aan te passen. </w:t>
       </w:r>
     </w:p>
     <w:p>
-      <w:r>
-        <w:t xml:space="preserve">Als een niet goed gekeurd tussen of eindresultaat </w:t>
-      </w:r>
-      <w:r>
-        <w:t xml:space="preserve">te veel complicaties </w:t>
-      </w:r>
-      <w:proofErr w:type="spellStart"/>
-      <w:r>
-        <w:t>opleverd</w:t>
-      </w:r>
-      <w:proofErr w:type="spellEnd"/>
-      <w:r>
-        <w:t xml:space="preserve"> zulle</w:t>
-      </w:r>
-      <w:r>
-        <w:t>n wij om advies vragen bij mevrouw</w:t>
-      </w:r>
-      <w:r>
-        <w:t xml:space="preserve"> Muilwijk en/of mevrouw </w:t>
-      </w:r>
-      <w:r>
-        <w:t>V</w:t>
-      </w:r>
-      <w:r>
-        <w:t>an der Ven.</w:t>
+      <w:pPr>
+        <w:rPr>
+          <w:color w:val="FF0000"/>
+        </w:rPr>
+      </w:pPr>
+      <w:r>
+        <w:rPr>
+          <w:color w:val="FF0000"/>
+        </w:rPr>
+        <w:t>Voor extern advies over</w:t>
+      </w:r>
+      <w:r>
+        <w:rPr>
+          <w:color w:val="FF0000"/>
+        </w:rPr>
+        <w:t xml:space="preserve"> tussen</w:t>
+      </w:r>
+      <w:r>
+        <w:rPr>
+          <w:color w:val="FF0000"/>
+        </w:rPr>
+        <w:t xml:space="preserve">-  </w:t>
+      </w:r>
+      <w:r>
+        <w:rPr>
+          <w:color w:val="FF0000"/>
+        </w:rPr>
+        <w:t xml:space="preserve">of eindresultaat </w:t>
+      </w:r>
+      <w:r>
+        <w:rPr>
+          <w:color w:val="FF0000"/>
+        </w:rPr>
+        <w:t xml:space="preserve">zullen wij tijdens de project uren om advies vragen bij mevrouw Muilwijk en/of mevrouw Van der Ven om zo de kwaliteit van deze resultaten te waarborgen. </w:t>
       </w:r>
     </w:p>
     <w:p>
@@ -58,6 +129,9 @@
       </w:r>
       <w:proofErr w:type="spellEnd"/>
       <w:r>
+        <w:t>,</w:t>
+      </w:r>
+      <w:r>
         <w:t xml:space="preserve"> </w:t>
       </w:r>
       <w:r>
@@ -69,7 +143,13 @@
       </w:r>
       <w:proofErr w:type="spellEnd"/>
       <w:r>
-        <w:t xml:space="preserve"> word </w:t>
+        <w:t xml:space="preserve"> </w:t>
+      </w:r>
+      <w:r>
+        <w:t>wordt</w:t>
+      </w:r>
+      <w:r>
+        <w:t xml:space="preserve"> </w:t>
       </w:r>
       <w:r>
         <w:t xml:space="preserve">de code direct naar de </w:t>
@@ -81,6 +161,9 @@
       <w:proofErr w:type="spellEnd"/>
       <w:r>
         <w:t xml:space="preserve"> bot kan uploaden</w:t>
+      </w:r>
+      <w:r>
+        <w:t>.</w:t>
       </w:r>
     </w:p>
     <w:p>
@@ -101,11 +184,9 @@
       <w:r>
         <w:t xml:space="preserve">hiervoor is gekozen omdat alle documenten die het team nodig heeft op 1 centrale plek te vinden zijn, kunnen van </w:t>
       </w:r>
-      <w:proofErr w:type="spellStart"/>
-      <w:r>
-        <w:t>comentaar</w:t>
-      </w:r>
-      <w:proofErr w:type="spellEnd"/>
+      <w:r>
+        <w:t>commentaar</w:t>
+      </w:r>
       <w:r>
         <w:t xml:space="preserve"> worden voorzien en aangepast indien nodig.</w:t>
       </w:r>

</xml_diff>